<commit_message>
Fixed align in report
</commit_message>
<xml_diff>
--- a/OSAndroidProject_documentation.docx
+++ b/OSAndroidProject_documentation.docx
@@ -10,11 +10,13 @@
           <w:docPartUnique/>
         </w:docPartObj>
       </w:sdtPr>
+      <w:sdtEndPr/>
       <w:sdtContent>
         <w:p>
           <w:r>
             <w:rPr>
               <w:noProof/>
+              <w:lang w:val="en-GB" w:eastAsia="en-GB"/>
             </w:rPr>
             <mc:AlternateContent>
               <mc:Choice Requires="wpg">
@@ -627,6 +629,7 @@
                                     <w:dataBinding w:prefixMappings="xmlns:ns0='http://purl.org/dc/elements/1.1/' xmlns:ns1='http://schemas.openxmlformats.org/package/2006/metadata/core-properties' " w:xpath="/ns1:coreProperties[1]/ns0:title[1]" w:storeItemID="{6C3C8BC8-F283-45AE-878A-BAB7291924A1}"/>
                                     <w:text/>
                                   </w:sdtPr>
+                                  <w:sdtEndPr/>
                                   <w:sdtContent>
                                     <w:p>
                                       <w:pPr>
@@ -667,6 +670,7 @@
                                     <w:dataBinding w:prefixMappings="xmlns:ns0='http://purl.org/dc/elements/1.1/' xmlns:ns1='http://schemas.openxmlformats.org/package/2006/metadata/core-properties' " w:xpath="/ns1:coreProperties[1]/ns0:subject[1]" w:storeItemID="{6C3C8BC8-F283-45AE-878A-BAB7291924A1}"/>
                                     <w:text/>
                                   </w:sdtPr>
+                                  <w:sdtEndPr/>
                                   <w:sdtContent>
                                     <w:p>
                                       <w:pPr>
@@ -676,6 +680,7 @@
                                           <w:color w:val="FFFFFF" w:themeColor="background1"/>
                                           <w:sz w:val="36"/>
                                           <w:szCs w:val="36"/>
+                                          <w:lang w:val="el-GR"/>
                                         </w:rPr>
                                       </w:pPr>
                                       <w:r>
@@ -698,6 +703,7 @@
                                       <w:color w:val="FFFFFF" w:themeColor="background1"/>
                                       <w:sz w:val="36"/>
                                       <w:szCs w:val="36"/>
+                                      <w:lang w:val="el-GR"/>
                                     </w:rPr>
                                   </w:pPr>
                                 </w:p>
@@ -1061,6 +1067,7 @@
                               <w:dataBinding w:prefixMappings="xmlns:ns0='http://purl.org/dc/elements/1.1/' xmlns:ns1='http://schemas.openxmlformats.org/package/2006/metadata/core-properties' " w:xpath="/ns1:coreProperties[1]/ns0:title[1]" w:storeItemID="{6C3C8BC8-F283-45AE-878A-BAB7291924A1}"/>
                               <w:text/>
                             </w:sdtPr>
+                            <w:sdtEndPr/>
                             <w:sdtContent>
                               <w:p>
                                 <w:pPr>
@@ -1101,6 +1108,7 @@
                               <w:dataBinding w:prefixMappings="xmlns:ns0='http://purl.org/dc/elements/1.1/' xmlns:ns1='http://schemas.openxmlformats.org/package/2006/metadata/core-properties' " w:xpath="/ns1:coreProperties[1]/ns0:subject[1]" w:storeItemID="{6C3C8BC8-F283-45AE-878A-BAB7291924A1}"/>
                               <w:text/>
                             </w:sdtPr>
+                            <w:sdtEndPr/>
                             <w:sdtContent>
                               <w:p>
                                 <w:pPr>
@@ -1110,6 +1118,7 @@
                                     <w:color w:val="FFFFFF" w:themeColor="background1"/>
                                     <w:sz w:val="36"/>
                                     <w:szCs w:val="36"/>
+                                    <w:lang w:val="el-GR"/>
                                   </w:rPr>
                                 </w:pPr>
                                 <w:r>
@@ -1132,6 +1141,7 @@
                                 <w:color w:val="FFFFFF" w:themeColor="background1"/>
                                 <w:sz w:val="36"/>
                                 <w:szCs w:val="36"/>
+                                <w:lang w:val="el-GR"/>
                               </w:rPr>
                             </w:pPr>
                           </w:p>
@@ -1430,6 +1440,13 @@
     </w:sdt>
     <w:sdt>
       <w:sdtPr>
+        <w:rPr>
+          <w:rFonts w:asciiTheme="minorHAnsi" w:eastAsiaTheme="minorEastAsia" w:hAnsiTheme="minorHAnsi" w:cstheme="minorBidi"/>
+          <w:color w:val="auto"/>
+          <w:sz w:val="17"/>
+          <w:szCs w:val="17"/>
+          <w:lang w:eastAsia="ja-JP"/>
+        </w:rPr>
         <w:id w:val="-1751567089"/>
         <w:docPartObj>
           <w:docPartGallery w:val="Table of Contents"/>
@@ -1438,14 +1455,9 @@
       </w:sdtPr>
       <w:sdtEndPr>
         <w:rPr>
-          <w:rFonts w:asciiTheme="minorHAnsi" w:eastAsiaTheme="minorEastAsia" w:hAnsiTheme="minorHAnsi" w:cstheme="minorBidi"/>
           <w:b/>
           <w:bCs/>
           <w:noProof/>
-          <w:color w:val="auto"/>
-          <w:sz w:val="17"/>
-          <w:szCs w:val="17"/>
-          <w:lang w:eastAsia="ja-JP"/>
         </w:rPr>
       </w:sdtEndPr>
       <w:sdtContent>
@@ -2068,6 +2080,7 @@
     <w:p/>
     <w:p>
       <w:pPr>
+        <w:jc w:val="both"/>
         <w:rPr>
           <w:lang w:val="el-GR"/>
         </w:rPr>
@@ -2094,6 +2107,7 @@
     </w:p>
     <w:p>
       <w:pPr>
+        <w:jc w:val="both"/>
         <w:rPr>
           <w:lang w:val="el-GR"/>
         </w:rPr>
@@ -2140,6 +2154,7 @@
     </w:p>
     <w:p>
       <w:pPr>
+        <w:jc w:val="both"/>
         <w:rPr>
           <w:lang w:val="el-GR"/>
         </w:rPr>
@@ -2258,6 +2273,7 @@
     </w:p>
     <w:p>
       <w:pPr>
+        <w:jc w:val="both"/>
         <w:rPr>
           <w:lang w:val="el-GR"/>
         </w:rPr>
@@ -2265,6 +2281,7 @@
     </w:p>
     <w:p>
       <w:pPr>
+        <w:jc w:val="both"/>
         <w:rPr>
           <w:lang w:val="el-GR"/>
         </w:rPr>
@@ -2283,6 +2300,7 @@
           <w:ilvl w:val="0"/>
           <w:numId w:val="3"/>
         </w:numPr>
+        <w:jc w:val="both"/>
         <w:rPr>
           <w:lang w:val="el-GR"/>
         </w:rPr>
@@ -2316,6 +2334,7 @@
           <w:ilvl w:val="0"/>
           <w:numId w:val="3"/>
         </w:numPr>
+        <w:jc w:val="both"/>
         <w:rPr>
           <w:lang w:val="el-GR"/>
         </w:rPr>
@@ -2334,6 +2353,7 @@
           <w:ilvl w:val="0"/>
           <w:numId w:val="3"/>
         </w:numPr>
+        <w:jc w:val="both"/>
         <w:rPr>
           <w:lang w:val="el-GR"/>
         </w:rPr>
@@ -2352,6 +2372,7 @@
           <w:ilvl w:val="1"/>
           <w:numId w:val="3"/>
         </w:numPr>
+        <w:jc w:val="both"/>
         <w:rPr>
           <w:lang w:val="el-GR"/>
         </w:rPr>
@@ -2382,6 +2403,7 @@
           <w:ilvl w:val="1"/>
           <w:numId w:val="3"/>
         </w:numPr>
+        <w:jc w:val="both"/>
         <w:rPr>
           <w:lang w:val="el-GR"/>
         </w:rPr>
@@ -2400,6 +2422,7 @@
           <w:ilvl w:val="1"/>
           <w:numId w:val="3"/>
         </w:numPr>
+        <w:jc w:val="both"/>
         <w:rPr>
           <w:lang w:val="el-GR"/>
         </w:rPr>
@@ -2418,6 +2441,7 @@
           <w:ilvl w:val="1"/>
           <w:numId w:val="3"/>
         </w:numPr>
+        <w:jc w:val="both"/>
         <w:rPr>
           <w:lang w:val="el-GR"/>
         </w:rPr>
@@ -2436,6 +2460,7 @@
           <w:ilvl w:val="1"/>
           <w:numId w:val="3"/>
         </w:numPr>
+        <w:jc w:val="both"/>
         <w:rPr>
           <w:lang w:val="el-GR"/>
         </w:rPr>
@@ -2451,6 +2476,7 @@
           <w:ilvl w:val="1"/>
           <w:numId w:val="3"/>
         </w:numPr>
+        <w:jc w:val="both"/>
         <w:rPr>
           <w:lang w:val="el-GR"/>
         </w:rPr>
@@ -2464,6 +2490,7 @@
     </w:p>
     <w:p>
       <w:pPr>
+        <w:jc w:val="both"/>
         <w:rPr>
           <w:lang w:val="el-GR"/>
         </w:rPr>
@@ -2640,6 +2667,7 @@
     </w:p>
     <w:p>
       <w:pPr>
+        <w:jc w:val="both"/>
         <w:rPr>
           <w:lang w:val="el-GR"/>
         </w:rPr>
@@ -2648,6 +2676,7 @@
     <w:p>
       <w:pPr>
         <w:pStyle w:val="Heading2"/>
+        <w:jc w:val="both"/>
         <w:rPr>
           <w:lang w:val="el-GR"/>
         </w:rPr>
@@ -2663,6 +2692,7 @@
     </w:p>
     <w:p>
       <w:pPr>
+        <w:jc w:val="both"/>
         <w:rPr>
           <w:lang w:val="el-GR"/>
         </w:rPr>
@@ -2670,6 +2700,7 @@
     </w:p>
     <w:p>
       <w:pPr>
+        <w:jc w:val="both"/>
         <w:rPr>
           <w:lang w:val="el-GR"/>
         </w:rPr>
@@ -2746,6 +2777,7 @@
     </w:p>
     <w:p>
       <w:pPr>
+        <w:jc w:val="both"/>
         <w:rPr>
           <w:lang w:val="el-GR"/>
         </w:rPr>
@@ -2794,6 +2826,7 @@
           <w:ilvl w:val="0"/>
           <w:numId w:val="3"/>
         </w:numPr>
+        <w:jc w:val="both"/>
       </w:pPr>
       <w:r>
         <w:t>Memory stats</w:t>
@@ -2806,6 +2839,7 @@
           <w:ilvl w:val="0"/>
           <w:numId w:val="3"/>
         </w:numPr>
+        <w:jc w:val="both"/>
       </w:pPr>
       <w:r>
         <w:t>Processes</w:t>
@@ -2818,6 +2852,7 @@
           <w:ilvl w:val="0"/>
           <w:numId w:val="3"/>
         </w:numPr>
+        <w:jc w:val="both"/>
       </w:pPr>
       <w:r>
         <w:t>Device Info</w:t>
@@ -2825,6 +2860,7 @@
     </w:p>
     <w:p>
       <w:pPr>
+        <w:jc w:val="both"/>
         <w:rPr>
           <w:lang w:val="el-GR"/>
         </w:rPr>
@@ -2898,36 +2934,42 @@
     </w:p>
     <w:p>
       <w:pPr>
-        <w:rPr>
-          <w:lang w:val="el-GR"/>
-        </w:rPr>
-      </w:pPr>
-    </w:p>
-    <w:p>
-      <w:pPr>
-        <w:pStyle w:val="Heading2"/>
-        <w:rPr>
-          <w:lang w:val="el-GR"/>
-        </w:rPr>
-      </w:pPr>
-      <w:bookmarkStart w:id="5" w:name="_Toc411330730"/>
-      <w:r>
-        <w:rPr>
-          <w:lang w:val="el-GR"/>
-        </w:rPr>
-        <w:t>Δομή κώδικα</w:t>
-      </w:r>
+        <w:jc w:val="both"/>
+        <w:rPr>
+          <w:lang w:val="el-GR"/>
+        </w:rPr>
+      </w:pPr>
+      <w:bookmarkStart w:id="5" w:name="_GoBack"/>
       <w:bookmarkEnd w:id="5"/>
     </w:p>
     <w:p>
       <w:pPr>
-        <w:rPr>
-          <w:lang w:val="el-GR"/>
-        </w:rPr>
-      </w:pPr>
+        <w:pStyle w:val="Heading2"/>
+        <w:jc w:val="both"/>
+        <w:rPr>
+          <w:lang w:val="el-GR"/>
+        </w:rPr>
+      </w:pPr>
+      <w:bookmarkStart w:id="6" w:name="_Toc411330730"/>
+      <w:r>
+        <w:rPr>
+          <w:lang w:val="el-GR"/>
+        </w:rPr>
+        <w:t>Δομή κώδικα</w:t>
+      </w:r>
+      <w:bookmarkEnd w:id="6"/>
     </w:p>
     <w:p>
       <w:pPr>
+        <w:jc w:val="both"/>
+        <w:rPr>
+          <w:lang w:val="el-GR"/>
+        </w:rPr>
+      </w:pPr>
+    </w:p>
+    <w:p>
+      <w:pPr>
+        <w:jc w:val="both"/>
         <w:rPr>
           <w:lang w:val="el-GR"/>
         </w:rPr>
@@ -2960,16 +3002,8 @@
         <w:rPr>
           <w:lang w:val="el-GR"/>
         </w:rPr>
-        <w:t xml:space="preserve">αλλά υλοποιήθηκε εκ νέου δημιουργώντας τις απαιτούμενες </w:t>
-      </w:r>
-      <w:proofErr w:type="spellStart"/>
-      <w:r>
-        <w:rPr>
-          <w:lang w:val="el-GR"/>
-        </w:rPr>
-        <w:t>vie</w:t>
-      </w:r>
-      <w:proofErr w:type="spellEnd"/>
+        <w:t>αλλά υλοποιήθηκε εκ νέου δημιουργώντας τις απαιτούμενες vie</w:t>
+      </w:r>
       <w:r>
         <w:t>w</w:t>
       </w:r>
@@ -3008,6 +3042,7 @@
           <w:ilvl w:val="0"/>
           <w:numId w:val="3"/>
         </w:numPr>
+        <w:jc w:val="both"/>
         <w:rPr>
           <w:lang w:val="el-GR"/>
         </w:rPr>
@@ -3025,6 +3060,7 @@
           <w:ilvl w:val="0"/>
           <w:numId w:val="3"/>
         </w:numPr>
+        <w:jc w:val="both"/>
         <w:rPr>
           <w:lang w:val="el-GR"/>
         </w:rPr>
@@ -3042,6 +3078,7 @@
           <w:ilvl w:val="0"/>
           <w:numId w:val="3"/>
         </w:numPr>
+        <w:jc w:val="both"/>
         <w:rPr>
           <w:lang w:val="el-GR"/>
         </w:rPr>
@@ -3059,6 +3096,7 @@
           <w:ilvl w:val="0"/>
           <w:numId w:val="3"/>
         </w:numPr>
+        <w:jc w:val="both"/>
         <w:rPr>
           <w:lang w:val="el-GR"/>
         </w:rPr>
@@ -3076,6 +3114,7 @@
           <w:ilvl w:val="0"/>
           <w:numId w:val="3"/>
         </w:numPr>
+        <w:jc w:val="both"/>
         <w:rPr>
           <w:lang w:val="el-GR"/>
         </w:rPr>
@@ -3093,6 +3132,7 @@
           <w:ilvl w:val="0"/>
           <w:numId w:val="3"/>
         </w:numPr>
+        <w:jc w:val="both"/>
         <w:rPr>
           <w:lang w:val="el-GR"/>
         </w:rPr>
@@ -3110,6 +3150,7 @@
           <w:ilvl w:val="0"/>
           <w:numId w:val="3"/>
         </w:numPr>
+        <w:jc w:val="both"/>
         <w:rPr>
           <w:lang w:val="el-GR"/>
         </w:rPr>
@@ -3125,6 +3166,7 @@
           <w:ilvl w:val="0"/>
           <w:numId w:val="3"/>
         </w:numPr>
+        <w:jc w:val="both"/>
         <w:rPr>
           <w:lang w:val="el-GR"/>
         </w:rPr>
@@ -3142,6 +3184,7 @@
           <w:ilvl w:val="0"/>
           <w:numId w:val="3"/>
         </w:numPr>
+        <w:jc w:val="both"/>
         <w:rPr>
           <w:lang w:val="el-GR"/>
         </w:rPr>
@@ -3154,6 +3197,7 @@
     </w:p>
     <w:p>
       <w:pPr>
+        <w:jc w:val="both"/>
         <w:rPr>
           <w:lang w:val="el-GR"/>
         </w:rPr>
@@ -3196,7 +3240,7 @@
           <w:lang w:val="el-GR"/>
         </w:rPr>
       </w:pPr>
-      <w:bookmarkStart w:id="6" w:name="_Toc411330731"/>
+      <w:bookmarkStart w:id="7" w:name="_Toc411330731"/>
       <w:r>
         <w:rPr>
           <w:lang w:val="el-GR"/>
@@ -3204,7 +3248,7 @@
         <w:lastRenderedPageBreak/>
         <w:t>Στιγμιότυπα εφαρμογής</w:t>
       </w:r>
-      <w:bookmarkEnd w:id="6"/>
+      <w:bookmarkEnd w:id="7"/>
     </w:p>
     <w:p>
       <w:pPr>
@@ -3253,7 +3297,7 @@
             <w:r>
               <w:rPr>
                 <w:noProof/>
-                <w:lang w:eastAsia="en-US"/>
+                <w:lang w:val="en-GB" w:eastAsia="en-GB"/>
               </w:rPr>
               <w:drawing>
                 <wp:inline distT="0" distB="0" distL="0" distR="0" wp14:anchorId="66B9E030" wp14:editId="03DA7C5D">
@@ -3321,7 +3365,7 @@
             <w:r>
               <w:rPr>
                 <w:noProof/>
-                <w:lang w:eastAsia="en-US"/>
+                <w:lang w:val="en-GB" w:eastAsia="en-GB"/>
               </w:rPr>
               <w:drawing>
                 <wp:inline distT="0" distB="0" distL="0" distR="0" wp14:anchorId="3CBD3A4B" wp14:editId="427224AA">
@@ -3391,7 +3435,7 @@
             <w:r>
               <w:rPr>
                 <w:noProof/>
-                <w:lang w:eastAsia="en-US"/>
+                <w:lang w:val="en-GB" w:eastAsia="en-GB"/>
               </w:rPr>
               <w:drawing>
                 <wp:inline distT="0" distB="0" distL="0" distR="0" wp14:anchorId="750CBD10" wp14:editId="04BE10F8">
@@ -3456,12 +3500,10 @@
                 <w:lang w:val="el-GR"/>
               </w:rPr>
             </w:pPr>
-            <w:bookmarkStart w:id="7" w:name="_GoBack"/>
-            <w:bookmarkEnd w:id="7"/>
-            <w:r>
-              <w:rPr>
-                <w:noProof/>
-                <w:lang w:eastAsia="en-US"/>
+            <w:r>
+              <w:rPr>
+                <w:noProof/>
+                <w:lang w:val="en-GB" w:eastAsia="en-GB"/>
               </w:rPr>
               <w:drawing>
                 <wp:inline distT="0" distB="0" distL="0" distR="0" wp14:anchorId="3DF135D7" wp14:editId="69AB5CC2">
@@ -3523,43 +3565,28 @@
         </w:rPr>
       </w:pPr>
     </w:p>
-    <w:p>
-      <w:pPr>
-        <w:rPr>
-          <w:lang w:val="el-GR"/>
-        </w:rPr>
-      </w:pPr>
-      <w:r>
-        <w:rPr>
-          <w:lang w:val="el-GR"/>
-        </w:rPr>
-        <w:lastRenderedPageBreak/>
-        <w:br w:type="page"/>
-      </w:r>
-    </w:p>
     <w:bookmarkStart w:id="8" w:name="_Toc411330732" w:displacedByCustomXml="next"/>
     <w:sdt>
       <w:sdtPr>
+        <w:rPr>
+          <w:rFonts w:asciiTheme="minorHAnsi" w:eastAsiaTheme="minorEastAsia" w:hAnsiTheme="minorHAnsi" w:cstheme="minorBidi"/>
+          <w:color w:val="auto"/>
+          <w:sz w:val="17"/>
+          <w:szCs w:val="17"/>
+        </w:rPr>
         <w:id w:val="528453547"/>
         <w:docPartObj>
           <w:docPartGallery w:val="Bibliographies"/>
           <w:docPartUnique/>
         </w:docPartObj>
       </w:sdtPr>
-      <w:sdtEndPr>
-        <w:rPr>
-          <w:rFonts w:asciiTheme="minorHAnsi" w:eastAsiaTheme="minorEastAsia" w:hAnsiTheme="minorHAnsi" w:cstheme="minorBidi"/>
-          <w:color w:val="auto"/>
-          <w:sz w:val="17"/>
-          <w:szCs w:val="17"/>
-        </w:rPr>
-      </w:sdtEndPr>
+      <w:sdtEndPr/>
       <w:sdtContent>
         <w:p>
           <w:pPr>
             <w:pStyle w:val="Heading1"/>
             <w:rPr>
-              <w:lang w:val="el-GR"/>
+              <w:lang w:val="en-GB"/>
             </w:rPr>
           </w:pPr>
           <w:r>
@@ -3573,7 +3600,7 @@
         <w:p>
           <w:pPr>
             <w:rPr>
-              <w:lang w:val="el-GR"/>
+              <w:lang w:val="en-GB"/>
             </w:rPr>
           </w:pPr>
         </w:p>
@@ -3582,6 +3609,7 @@
             <w:id w:val="111145805"/>
             <w:bibliography/>
           </w:sdtPr>
+          <w:sdtEndPr/>
           <w:sdtContent>
             <w:p>
               <w:pPr>
@@ -5610,7 +5638,7 @@
 </file>
 
 <file path=customXml/itemProps2.xml><?xml version="1.0" encoding="utf-8"?>
-<ds:datastoreItem xmlns:ds="http://schemas.openxmlformats.org/officeDocument/2006/customXml" ds:itemID="{11892F34-179B-4641-A4E1-2EB0304C177C}">
+<ds:datastoreItem xmlns:ds="http://schemas.openxmlformats.org/officeDocument/2006/customXml" ds:itemID="{E6D8C9BC-9ED7-45BF-8CF0-C3F21B2C7C4C}">
   <ds:schemaRefs>
     <ds:schemaRef ds:uri="http://schemas.openxmlformats.org/officeDocument/2006/bibliography"/>
   </ds:schemaRefs>

</xml_diff>